<commit_message>
changed instractor name to OS_Project Report
</commit_message>
<xml_diff>
--- a/7th Semester/CSE 412 Operating System Lab/Lab project/OS_Project Report.docx
+++ b/7th Semester/CSE 412 Operating System Lab/Lab project/OS_Project Report.docx
@@ -1,6 +1,6 @@
 
 <file path=word/document.xml><?xml version="1.0" encoding="utf-8"?>
-<w:document xmlns:wpc="http://schemas.microsoft.com/office/word/2010/wordprocessingCanvas" xmlns:mc="http://schemas.openxmlformats.org/markup-compatibility/2006" xmlns:o="urn:schemas-microsoft-com:office:office" xmlns:r="http://schemas.openxmlformats.org/officeDocument/2006/relationships" xmlns:m="http://schemas.openxmlformats.org/officeDocument/2006/math" xmlns:v="urn:schemas-microsoft-com:vml" xmlns:wp14="http://schemas.microsoft.com/office/word/2010/wordprocessingDrawing" xmlns:wp="http://schemas.openxmlformats.org/drawingml/2006/wordprocessingDrawing" xmlns:w10="urn:schemas-microsoft-com:office:word" xmlns:w="http://schemas.openxmlformats.org/wordprocessingml/2006/main" xmlns:w14="http://schemas.microsoft.com/office/word/2010/wordml" xmlns:w15="http://schemas.microsoft.com/office/word/2012/wordml" xmlns:wpg="http://schemas.microsoft.com/office/word/2010/wordprocessingGroup" xmlns:wpi="http://schemas.microsoft.com/office/word/2010/wordprocessingInk" xmlns:wne="http://schemas.microsoft.com/office/word/2006/wordml" xmlns:wps="http://schemas.microsoft.com/office/word/2010/wordprocessingShape" mc:Ignorable="w14 w15 wp14">
+<w:document xmlns:wpc="http://schemas.microsoft.com/office/word/2010/wordprocessingCanvas" xmlns:cx="http://schemas.microsoft.com/office/drawing/2014/chartex" xmlns:cx1="http://schemas.microsoft.com/office/drawing/2015/9/8/chartex" xmlns:cx2="http://schemas.microsoft.com/office/drawing/2015/10/21/chartex" xmlns:cx3="http://schemas.microsoft.com/office/drawing/2016/5/9/chartex" xmlns:cx4="http://schemas.microsoft.com/office/drawing/2016/5/10/chartex" xmlns:cx5="http://schemas.microsoft.com/office/drawing/2016/5/11/chartex" xmlns:cx6="http://schemas.microsoft.com/office/drawing/2016/5/12/chartex" xmlns:cx7="http://schemas.microsoft.com/office/drawing/2016/5/13/chartex" xmlns:cx8="http://schemas.microsoft.com/office/drawing/2016/5/14/chartex" xmlns:mc="http://schemas.openxmlformats.org/markup-compatibility/2006" xmlns:aink="http://schemas.microsoft.com/office/drawing/2016/ink" xmlns:am3d="http://schemas.microsoft.com/office/drawing/2017/model3d" xmlns:o="urn:schemas-microsoft-com:office:office" xmlns:oel="http://schemas.microsoft.com/office/2019/extlst" xmlns:r="http://schemas.openxmlformats.org/officeDocument/2006/relationships" xmlns:m="http://schemas.openxmlformats.org/officeDocument/2006/math" xmlns:v="urn:schemas-microsoft-com:vml" xmlns:wp14="http://schemas.microsoft.com/office/word/2010/wordprocessingDrawing" xmlns:wp="http://schemas.openxmlformats.org/drawingml/2006/wordprocessingDrawing" xmlns:w10="urn:schemas-microsoft-com:office:word" xmlns:w="http://schemas.openxmlformats.org/wordprocessingml/2006/main" xmlns:w14="http://schemas.microsoft.com/office/word/2010/wordml" xmlns:w15="http://schemas.microsoft.com/office/word/2012/wordml" xmlns:w16cex="http://schemas.microsoft.com/office/word/2018/wordml/cex" xmlns:w16cid="http://schemas.microsoft.com/office/word/2016/wordml/cid" xmlns:w16="http://schemas.microsoft.com/office/word/2018/wordml" xmlns:w16du="http://schemas.microsoft.com/office/word/2023/wordml/word16du" xmlns:w16sdtdh="http://schemas.microsoft.com/office/word/2020/wordml/sdtdatahash" xmlns:w16se="http://schemas.microsoft.com/office/word/2015/wordml/symex" xmlns:wpg="http://schemas.microsoft.com/office/word/2010/wordprocessingGroup" xmlns:wpi="http://schemas.microsoft.com/office/word/2010/wordprocessingInk" xmlns:wne="http://schemas.microsoft.com/office/word/2006/wordml" xmlns:wps="http://schemas.microsoft.com/office/word/2010/wordprocessingShape" mc:Ignorable="w14 w15 w16se w16cid w16 w16cex w16sdtdh w16du wp14">
   <w:body>
     <w:p>
       <w:pPr>
@@ -257,7 +257,6 @@
           <w:u w:val="single"/>
         </w:rPr>
       </w:pPr>
-      <w:proofErr w:type="spellStart"/>
       <w:r>
         <w:rPr>
           <w:rFonts w:ascii="Times New Roman" w:hAnsi="Times New Roman" w:cs="Times New Roman"/>
@@ -267,19 +266,7 @@
           <w:szCs w:val="28"/>
           <w:u w:val="single"/>
         </w:rPr>
-        <w:t>Tahmina</w:t>
-      </w:r>
-      <w:proofErr w:type="spellEnd"/>
-      <w:r>
-        <w:rPr>
-          <w:rFonts w:ascii="Times New Roman" w:hAnsi="Times New Roman" w:cs="Times New Roman"/>
-          <w:b/>
-          <w:bCs/>
-          <w:sz w:val="28"/>
-          <w:szCs w:val="28"/>
-          <w:u w:val="single"/>
-        </w:rPr>
-        <w:t xml:space="preserve"> Islam</w:t>
+        <w:t>Propa Punam</w:t>
       </w:r>
     </w:p>
     <w:p>
@@ -346,7 +333,6 @@
           <w:lang w:val="en-US"/>
         </w:rPr>
       </w:pPr>
-      <w:proofErr w:type="spellStart"/>
       <w:r>
         <w:rPr>
           <w:rFonts w:ascii="Times New Roman" w:hAnsi="Times New Roman" w:cs="Times New Roman"/>
@@ -357,35 +343,8 @@
           <w:u w:val="single"/>
           <w:lang w:val="en-US"/>
         </w:rPr>
-        <w:t>Saima</w:t>
-      </w:r>
-      <w:proofErr w:type="spellEnd"/>
-      <w:r>
-        <w:rPr>
-          <w:rFonts w:ascii="Times New Roman" w:hAnsi="Times New Roman" w:cs="Times New Roman"/>
-          <w:b/>
-          <w:bCs/>
-          <w:sz w:val="28"/>
-          <w:szCs w:val="28"/>
-          <w:u w:val="single"/>
-          <w:lang w:val="en-US"/>
-        </w:rPr>
-        <w:t xml:space="preserve"> Siddique </w:t>
-      </w:r>
-      <w:proofErr w:type="spellStart"/>
-      <w:r>
-        <w:rPr>
-          <w:rFonts w:ascii="Times New Roman" w:hAnsi="Times New Roman" w:cs="Times New Roman"/>
-          <w:b/>
-          <w:bCs/>
-          <w:sz w:val="28"/>
-          <w:szCs w:val="28"/>
-          <w:u w:val="single"/>
-          <w:lang w:val="en-US"/>
-        </w:rPr>
-        <w:t>Tashfia</w:t>
-      </w:r>
-      <w:proofErr w:type="spellEnd"/>
+        <w:t>Saima Siddique Tashfia</w:t>
+      </w:r>
     </w:p>
     <w:p>
       <w:pPr>
@@ -505,41 +464,13 @@
         </w:rPr>
         <w:t xml:space="preserve">1. </w:t>
       </w:r>
-      <w:proofErr w:type="spellStart"/>
-      <w:r>
-        <w:rPr>
-          <w:rFonts w:ascii="Times New Roman" w:hAnsi="Times New Roman" w:cs="Times New Roman"/>
-          <w:sz w:val="28"/>
-          <w:szCs w:val="28"/>
-        </w:rPr>
-        <w:t>Israt</w:t>
-      </w:r>
-      <w:proofErr w:type="spellEnd"/>
-      <w:r>
-        <w:rPr>
-          <w:rFonts w:ascii="Times New Roman" w:hAnsi="Times New Roman" w:cs="Times New Roman"/>
-          <w:sz w:val="28"/>
-          <w:szCs w:val="28"/>
-        </w:rPr>
-        <w:t xml:space="preserve"> </w:t>
-      </w:r>
-      <w:proofErr w:type="spellStart"/>
-      <w:r>
-        <w:rPr>
-          <w:rFonts w:ascii="Times New Roman" w:hAnsi="Times New Roman" w:cs="Times New Roman"/>
-          <w:sz w:val="28"/>
-          <w:szCs w:val="28"/>
-        </w:rPr>
-        <w:t>Jahan</w:t>
-      </w:r>
-      <w:proofErr w:type="spellEnd"/>
-      <w:r>
-        <w:rPr>
-          <w:rFonts w:ascii="Times New Roman" w:hAnsi="Times New Roman" w:cs="Times New Roman"/>
-          <w:sz w:val="28"/>
-          <w:szCs w:val="28"/>
-        </w:rPr>
-        <w:t xml:space="preserve"> Eva</w:t>
+      <w:r>
+        <w:rPr>
+          <w:rFonts w:ascii="Times New Roman" w:hAnsi="Times New Roman" w:cs="Times New Roman"/>
+          <w:sz w:val="28"/>
+          <w:szCs w:val="28"/>
+        </w:rPr>
+        <w:t>Israt Jahan Eva</w:t>
       </w:r>
       <w:r>
         <w:rPr>
@@ -586,23 +517,13 @@
         </w:rPr>
         <w:t xml:space="preserve"> </w:t>
       </w:r>
-      <w:proofErr w:type="spellStart"/>
-      <w:r>
-        <w:rPr>
-          <w:rFonts w:ascii="Times New Roman" w:hAnsi="Times New Roman" w:cs="Times New Roman"/>
-          <w:sz w:val="28"/>
-          <w:szCs w:val="28"/>
-        </w:rPr>
-        <w:t>Irin</w:t>
-      </w:r>
-      <w:proofErr w:type="spellEnd"/>
-      <w:r>
-        <w:rPr>
-          <w:rFonts w:ascii="Times New Roman" w:hAnsi="Times New Roman" w:cs="Times New Roman"/>
-          <w:sz w:val="28"/>
-          <w:szCs w:val="28"/>
-        </w:rPr>
-        <w:t xml:space="preserve"> Sultana Poly</w:t>
+      <w:r>
+        <w:rPr>
+          <w:rFonts w:ascii="Times New Roman" w:hAnsi="Times New Roman" w:cs="Times New Roman"/>
+          <w:sz w:val="28"/>
+          <w:szCs w:val="28"/>
+        </w:rPr>
+        <w:t>Irin Sultana Poly</w:t>
       </w:r>
       <w:r>
         <w:rPr>
@@ -644,18 +565,8 @@
           <w:sz w:val="28"/>
           <w:szCs w:val="28"/>
         </w:rPr>
-        <w:t xml:space="preserve">Sadia </w:t>
-      </w:r>
-      <w:proofErr w:type="spellStart"/>
-      <w:r>
-        <w:rPr>
-          <w:rFonts w:ascii="Times New Roman" w:hAnsi="Times New Roman" w:cs="Times New Roman"/>
-          <w:sz w:val="28"/>
-          <w:szCs w:val="28"/>
-        </w:rPr>
-        <w:t>Akter</w:t>
-      </w:r>
-      <w:proofErr w:type="spellEnd"/>
+        <w:t>Sadia Akter</w:t>
+      </w:r>
       <w:r>
         <w:rPr>
           <w:rFonts w:ascii="Times New Roman" w:hAnsi="Times New Roman" w:cs="Times New Roman"/>
@@ -690,23 +601,13 @@
         </w:rPr>
         <w:t xml:space="preserve">4. </w:t>
       </w:r>
-      <w:proofErr w:type="spellStart"/>
-      <w:r>
-        <w:rPr>
-          <w:rFonts w:ascii="Times New Roman" w:hAnsi="Times New Roman" w:cs="Times New Roman"/>
-          <w:sz w:val="28"/>
-          <w:szCs w:val="28"/>
-        </w:rPr>
-        <w:t>Asadur</w:t>
-      </w:r>
-      <w:proofErr w:type="spellEnd"/>
-      <w:r>
-        <w:rPr>
-          <w:rFonts w:ascii="Times New Roman" w:hAnsi="Times New Roman" w:cs="Times New Roman"/>
-          <w:sz w:val="28"/>
-          <w:szCs w:val="28"/>
-        </w:rPr>
-        <w:t xml:space="preserve"> Rahman Asif</w:t>
+      <w:r>
+        <w:rPr>
+          <w:rFonts w:ascii="Times New Roman" w:hAnsi="Times New Roman" w:cs="Times New Roman"/>
+          <w:sz w:val="28"/>
+          <w:szCs w:val="28"/>
+        </w:rPr>
+        <w:t>Asadur Rahman Asif</w:t>
       </w:r>
       <w:r>
         <w:rPr>
@@ -1285,16 +1186,7 @@
           <w:sz w:val="28"/>
           <w:szCs w:val="28"/>
         </w:rPr>
-        <w:t>rand (</w:t>
-      </w:r>
-      <w:r>
-        <w:rPr>
-          <w:rStyle w:val="HTMLCode"/>
-          <w:rFonts w:ascii="Times New Roman" w:eastAsiaTheme="majorEastAsia" w:hAnsi="Times New Roman" w:cs="Times New Roman"/>
-          <w:sz w:val="28"/>
-          <w:szCs w:val="28"/>
-        </w:rPr>
-        <w:t>)</w:t>
+        <w:t>rand ()</w:t>
       </w:r>
       <w:r>
         <w:rPr>
@@ -2131,17 +2023,7 @@
           <w:u w:val="single"/>
         </w:rPr>
         <w:lastRenderedPageBreak/>
-        <w:t>Output:</w:t>
-      </w:r>
-      <w:r>
-        <w:rPr>
-          <w:rFonts w:ascii="Times New Roman" w:hAnsi="Times New Roman" w:cs="Times New Roman"/>
-          <w:b/>
-          <w:sz w:val="32"/>
-          <w:szCs w:val="32"/>
-          <w:u w:val="single"/>
-        </w:rPr>
-        <w:t xml:space="preserve"> </w:t>
+        <w:t xml:space="preserve">Output: </w:t>
       </w:r>
     </w:p>
     <w:p>
@@ -2539,8 +2421,6 @@
         </w:rPr>
         <w:t>The project not only enhances understanding of process handling and error management but also provides a foundation for building more complex systems using OS principles. The interactive and user-friendly nature of the program makes it a valuable educational tool.</w:t>
       </w:r>
-      <w:bookmarkStart w:id="1" w:name="_GoBack"/>
-      <w:bookmarkEnd w:id="1"/>
     </w:p>
     <w:p>
       <w:pPr>
@@ -2793,8 +2673,8 @@
 </file>
 
 <file path=word/numbering.xml><?xml version="1.0" encoding="utf-8"?>
-<w:numbering xmlns:wpc="http://schemas.microsoft.com/office/word/2010/wordprocessingCanvas" xmlns:mc="http://schemas.openxmlformats.org/markup-compatibility/2006" xmlns:o="urn:schemas-microsoft-com:office:office" xmlns:r="http://schemas.openxmlformats.org/officeDocument/2006/relationships" xmlns:m="http://schemas.openxmlformats.org/officeDocument/2006/math" xmlns:v="urn:schemas-microsoft-com:vml" xmlns:wp14="http://schemas.microsoft.com/office/word/2010/wordprocessingDrawing" xmlns:wp="http://schemas.openxmlformats.org/drawingml/2006/wordprocessingDrawing" xmlns:w10="urn:schemas-microsoft-com:office:word" xmlns:w="http://schemas.openxmlformats.org/wordprocessingml/2006/main" xmlns:w14="http://schemas.microsoft.com/office/word/2010/wordml" xmlns:w15="http://schemas.microsoft.com/office/word/2012/wordml" xmlns:wpg="http://schemas.microsoft.com/office/word/2010/wordprocessingGroup" xmlns:wpi="http://schemas.microsoft.com/office/word/2010/wordprocessingInk" xmlns:wne="http://schemas.microsoft.com/office/word/2006/wordml" xmlns:wps="http://schemas.microsoft.com/office/word/2010/wordprocessingShape" mc:Ignorable="w14 w15 wp14">
-  <w:abstractNum w:abstractNumId="0">
+<w:numbering xmlns:wpc="http://schemas.microsoft.com/office/word/2010/wordprocessingCanvas" xmlns:cx="http://schemas.microsoft.com/office/drawing/2014/chartex" xmlns:cx1="http://schemas.microsoft.com/office/drawing/2015/9/8/chartex" xmlns:cx2="http://schemas.microsoft.com/office/drawing/2015/10/21/chartex" xmlns:cx3="http://schemas.microsoft.com/office/drawing/2016/5/9/chartex" xmlns:cx4="http://schemas.microsoft.com/office/drawing/2016/5/10/chartex" xmlns:cx5="http://schemas.microsoft.com/office/drawing/2016/5/11/chartex" xmlns:cx6="http://schemas.microsoft.com/office/drawing/2016/5/12/chartex" xmlns:cx7="http://schemas.microsoft.com/office/drawing/2016/5/13/chartex" xmlns:cx8="http://schemas.microsoft.com/office/drawing/2016/5/14/chartex" xmlns:mc="http://schemas.openxmlformats.org/markup-compatibility/2006" xmlns:aink="http://schemas.microsoft.com/office/drawing/2016/ink" xmlns:am3d="http://schemas.microsoft.com/office/drawing/2017/model3d" xmlns:o="urn:schemas-microsoft-com:office:office" xmlns:oel="http://schemas.microsoft.com/office/2019/extlst" xmlns:r="http://schemas.openxmlformats.org/officeDocument/2006/relationships" xmlns:m="http://schemas.openxmlformats.org/officeDocument/2006/math" xmlns:v="urn:schemas-microsoft-com:vml" xmlns:wp14="http://schemas.microsoft.com/office/word/2010/wordprocessingDrawing" xmlns:wp="http://schemas.openxmlformats.org/drawingml/2006/wordprocessingDrawing" xmlns:w10="urn:schemas-microsoft-com:office:word" xmlns:w="http://schemas.openxmlformats.org/wordprocessingml/2006/main" xmlns:w14="http://schemas.microsoft.com/office/word/2010/wordml" xmlns:w15="http://schemas.microsoft.com/office/word/2012/wordml" xmlns:w16cex="http://schemas.microsoft.com/office/word/2018/wordml/cex" xmlns:w16cid="http://schemas.microsoft.com/office/word/2016/wordml/cid" xmlns:w16="http://schemas.microsoft.com/office/word/2018/wordml" xmlns:w16du="http://schemas.microsoft.com/office/word/2023/wordml/word16du" xmlns:w16sdtdh="http://schemas.microsoft.com/office/word/2020/wordml/sdtdatahash" xmlns:w16se="http://schemas.microsoft.com/office/word/2015/wordml/symex" xmlns:wpg="http://schemas.microsoft.com/office/word/2010/wordprocessingGroup" xmlns:wpi="http://schemas.microsoft.com/office/word/2010/wordprocessingInk" xmlns:wne="http://schemas.microsoft.com/office/word/2006/wordml" xmlns:wps="http://schemas.microsoft.com/office/word/2010/wordprocessingShape" mc:Ignorable="w14 w15 w16se w16cid w16 w16cex w16sdtdh w16du wp14">
+  <w:abstractNum w:abstractNumId="0" w15:restartNumberingAfterBreak="0">
     <w:nsid w:val="121324E8"/>
     <w:multiLevelType w:val="multilevel"/>
     <w:tmpl w:val="1046A440"/>
@@ -2943,7 +2823,7 @@
       </w:rPr>
     </w:lvl>
   </w:abstractNum>
-  <w:abstractNum w:abstractNumId="1">
+  <w:abstractNum w:abstractNumId="1" w15:restartNumberingAfterBreak="0">
     <w:nsid w:val="2AF246F6"/>
     <w:multiLevelType w:val="multilevel"/>
     <w:tmpl w:val="3C60A5F8"/>
@@ -3056,7 +2936,7 @@
       </w:pPr>
     </w:lvl>
   </w:abstractNum>
-  <w:abstractNum w:abstractNumId="2">
+  <w:abstractNum w:abstractNumId="2" w15:restartNumberingAfterBreak="0">
     <w:nsid w:val="2BB861EA"/>
     <w:multiLevelType w:val="multilevel"/>
     <w:tmpl w:val="468E281E"/>
@@ -3205,7 +3085,7 @@
       </w:rPr>
     </w:lvl>
   </w:abstractNum>
-  <w:abstractNum w:abstractNumId="3">
+  <w:abstractNum w:abstractNumId="3" w15:restartNumberingAfterBreak="0">
     <w:nsid w:val="326A5832"/>
     <w:multiLevelType w:val="multilevel"/>
     <w:tmpl w:val="995E5012"/>
@@ -3354,7 +3234,7 @@
       </w:rPr>
     </w:lvl>
   </w:abstractNum>
-  <w:abstractNum w:abstractNumId="4">
+  <w:abstractNum w:abstractNumId="4" w15:restartNumberingAfterBreak="0">
     <w:nsid w:val="38210DE9"/>
     <w:multiLevelType w:val="multilevel"/>
     <w:tmpl w:val="AB5C5746"/>
@@ -3503,7 +3383,7 @@
       </w:rPr>
     </w:lvl>
   </w:abstractNum>
-  <w:abstractNum w:abstractNumId="5">
+  <w:abstractNum w:abstractNumId="5" w15:restartNumberingAfterBreak="0">
     <w:nsid w:val="39246B8C"/>
     <w:multiLevelType w:val="multilevel"/>
     <w:tmpl w:val="67326846"/>
@@ -3652,7 +3532,7 @@
       </w:rPr>
     </w:lvl>
   </w:abstractNum>
-  <w:abstractNum w:abstractNumId="6">
+  <w:abstractNum w:abstractNumId="6" w15:restartNumberingAfterBreak="0">
     <w:nsid w:val="4C837FA6"/>
     <w:multiLevelType w:val="multilevel"/>
     <w:tmpl w:val="BC742388"/>
@@ -3801,7 +3681,7 @@
       </w:rPr>
     </w:lvl>
   </w:abstractNum>
-  <w:abstractNum w:abstractNumId="7">
+  <w:abstractNum w:abstractNumId="7" w15:restartNumberingAfterBreak="0">
     <w:nsid w:val="4D5032B1"/>
     <w:multiLevelType w:val="multilevel"/>
     <w:tmpl w:val="D6E0F994"/>
@@ -3914,7 +3794,7 @@
       </w:rPr>
     </w:lvl>
   </w:abstractNum>
-  <w:abstractNum w:abstractNumId="8">
+  <w:abstractNum w:abstractNumId="8" w15:restartNumberingAfterBreak="0">
     <w:nsid w:val="4ED44FCD"/>
     <w:multiLevelType w:val="multilevel"/>
     <w:tmpl w:val="5CBAE854"/>
@@ -4027,7 +3907,7 @@
       </w:pPr>
     </w:lvl>
   </w:abstractNum>
-  <w:abstractNum w:abstractNumId="9">
+  <w:abstractNum w:abstractNumId="9" w15:restartNumberingAfterBreak="0">
     <w:nsid w:val="50447805"/>
     <w:multiLevelType w:val="multilevel"/>
     <w:tmpl w:val="5BBA7D62"/>
@@ -4140,7 +4020,7 @@
       </w:rPr>
     </w:lvl>
   </w:abstractNum>
-  <w:abstractNum w:abstractNumId="10">
+  <w:abstractNum w:abstractNumId="10" w15:restartNumberingAfterBreak="0">
     <w:nsid w:val="509531C3"/>
     <w:multiLevelType w:val="multilevel"/>
     <w:tmpl w:val="6140732E"/>
@@ -4253,7 +4133,7 @@
       </w:rPr>
     </w:lvl>
   </w:abstractNum>
-  <w:abstractNum w:abstractNumId="11">
+  <w:abstractNum w:abstractNumId="11" w15:restartNumberingAfterBreak="0">
     <w:nsid w:val="5539293D"/>
     <w:multiLevelType w:val="multilevel"/>
     <w:tmpl w:val="9352194E"/>
@@ -4366,7 +4246,7 @@
       </w:pPr>
     </w:lvl>
   </w:abstractNum>
-  <w:abstractNum w:abstractNumId="12">
+  <w:abstractNum w:abstractNumId="12" w15:restartNumberingAfterBreak="0">
     <w:nsid w:val="582F4AE1"/>
     <w:multiLevelType w:val="multilevel"/>
     <w:tmpl w:val="D4EC0896"/>
@@ -4515,7 +4395,7 @@
       </w:rPr>
     </w:lvl>
   </w:abstractNum>
-  <w:abstractNum w:abstractNumId="13">
+  <w:abstractNum w:abstractNumId="13" w15:restartNumberingAfterBreak="0">
     <w:nsid w:val="59D63C8B"/>
     <w:multiLevelType w:val="hybridMultilevel"/>
     <w:tmpl w:val="C6AEA8B0"/>
@@ -4655,7 +4535,7 @@
       </w:rPr>
     </w:lvl>
   </w:abstractNum>
-  <w:abstractNum w:abstractNumId="14">
+  <w:abstractNum w:abstractNumId="14" w15:restartNumberingAfterBreak="0">
     <w:nsid w:val="67BF5CD2"/>
     <w:multiLevelType w:val="multilevel"/>
     <w:tmpl w:val="47C0E806"/>
@@ -4768,7 +4648,7 @@
       </w:rPr>
     </w:lvl>
   </w:abstractNum>
-  <w:abstractNum w:abstractNumId="15">
+  <w:abstractNum w:abstractNumId="15" w15:restartNumberingAfterBreak="0">
     <w:nsid w:val="6D535659"/>
     <w:multiLevelType w:val="multilevel"/>
     <w:tmpl w:val="CD84C54A"/>
@@ -4881,7 +4761,7 @@
       </w:rPr>
     </w:lvl>
   </w:abstractNum>
-  <w:abstractNum w:abstractNumId="16">
+  <w:abstractNum w:abstractNumId="16" w15:restartNumberingAfterBreak="0">
     <w:nsid w:val="73C640BC"/>
     <w:multiLevelType w:val="multilevel"/>
     <w:tmpl w:val="4FF4DC8A"/>
@@ -5002,7 +4882,7 @@
       </w:pPr>
     </w:lvl>
   </w:abstractNum>
-  <w:abstractNum w:abstractNumId="17">
+  <w:abstractNum w:abstractNumId="17" w15:restartNumberingAfterBreak="0">
     <w:nsid w:val="7EA974BA"/>
     <w:multiLevelType w:val="multilevel"/>
     <w:tmpl w:val="C0FAA9FC"/>
@@ -5115,65 +4995,65 @@
       </w:rPr>
     </w:lvl>
   </w:abstractNum>
-  <w:num w:numId="1">
+  <w:num w:numId="1" w16cid:durableId="727217942">
     <w:abstractNumId w:val="10"/>
   </w:num>
-  <w:num w:numId="2">
+  <w:num w:numId="2" w16cid:durableId="1441026586">
     <w:abstractNumId w:val="14"/>
   </w:num>
-  <w:num w:numId="3">
+  <w:num w:numId="3" w16cid:durableId="1511797021">
     <w:abstractNumId w:val="15"/>
   </w:num>
-  <w:num w:numId="4">
+  <w:num w:numId="4" w16cid:durableId="1899047463">
     <w:abstractNumId w:val="17"/>
   </w:num>
-  <w:num w:numId="5">
+  <w:num w:numId="5" w16cid:durableId="176120314">
     <w:abstractNumId w:val="7"/>
   </w:num>
-  <w:num w:numId="6">
+  <w:num w:numId="6" w16cid:durableId="234241572">
     <w:abstractNumId w:val="9"/>
   </w:num>
-  <w:num w:numId="7">
+  <w:num w:numId="7" w16cid:durableId="2129883646">
     <w:abstractNumId w:val="13"/>
   </w:num>
-  <w:num w:numId="8">
+  <w:num w:numId="8" w16cid:durableId="2085183500">
     <w:abstractNumId w:val="8"/>
   </w:num>
-  <w:num w:numId="9">
+  <w:num w:numId="9" w16cid:durableId="967130312">
     <w:abstractNumId w:val="16"/>
   </w:num>
-  <w:num w:numId="10">
+  <w:num w:numId="10" w16cid:durableId="609243210">
     <w:abstractNumId w:val="11"/>
   </w:num>
-  <w:num w:numId="11">
+  <w:num w:numId="11" w16cid:durableId="324667905">
     <w:abstractNumId w:val="2"/>
   </w:num>
-  <w:num w:numId="12">
+  <w:num w:numId="12" w16cid:durableId="961037949">
     <w:abstractNumId w:val="3"/>
   </w:num>
-  <w:num w:numId="13">
+  <w:num w:numId="13" w16cid:durableId="277684392">
     <w:abstractNumId w:val="0"/>
   </w:num>
-  <w:num w:numId="14">
+  <w:num w:numId="14" w16cid:durableId="856116782">
     <w:abstractNumId w:val="6"/>
   </w:num>
-  <w:num w:numId="15">
+  <w:num w:numId="15" w16cid:durableId="2145275387">
     <w:abstractNumId w:val="4"/>
   </w:num>
-  <w:num w:numId="16">
+  <w:num w:numId="16" w16cid:durableId="1876037568">
     <w:abstractNumId w:val="1"/>
   </w:num>
-  <w:num w:numId="17">
+  <w:num w:numId="17" w16cid:durableId="1441946339">
     <w:abstractNumId w:val="12"/>
   </w:num>
-  <w:num w:numId="18">
+  <w:num w:numId="18" w16cid:durableId="578296613">
     <w:abstractNumId w:val="5"/>
   </w:num>
 </w:numbering>
 </file>
 
 <file path=word/styles.xml><?xml version="1.0" encoding="utf-8"?>
-<w:styles xmlns:mc="http://schemas.openxmlformats.org/markup-compatibility/2006" xmlns:r="http://schemas.openxmlformats.org/officeDocument/2006/relationships" xmlns:w="http://schemas.openxmlformats.org/wordprocessingml/2006/main" xmlns:w14="http://schemas.microsoft.com/office/word/2010/wordml" xmlns:w15="http://schemas.microsoft.com/office/word/2012/wordml" mc:Ignorable="w14 w15">
+<w:styles xmlns:mc="http://schemas.openxmlformats.org/markup-compatibility/2006" xmlns:r="http://schemas.openxmlformats.org/officeDocument/2006/relationships" xmlns:w="http://schemas.openxmlformats.org/wordprocessingml/2006/main" xmlns:w14="http://schemas.microsoft.com/office/word/2010/wordml" xmlns:w15="http://schemas.microsoft.com/office/word/2012/wordml" xmlns:w16cex="http://schemas.microsoft.com/office/word/2018/wordml/cex" xmlns:w16cid="http://schemas.microsoft.com/office/word/2016/wordml/cid" xmlns:w16="http://schemas.microsoft.com/office/word/2018/wordml" xmlns:w16du="http://schemas.microsoft.com/office/word/2023/wordml/word16du" xmlns:w16sdtdh="http://schemas.microsoft.com/office/word/2020/wordml/sdtdatahash" xmlns:w16se="http://schemas.microsoft.com/office/word/2015/wordml/symex" mc:Ignorable="w14 w15 w16se w16cid w16 w16cex w16sdtdh w16du">
   <w:docDefaults>
     <w:rPrDefault>
       <w:rPr>
@@ -5189,7 +5069,7 @@
       </w:pPr>
     </w:pPrDefault>
   </w:docDefaults>
-  <w:latentStyles w:defLockedState="0" w:defUIPriority="99" w:defSemiHidden="0" w:defUnhideWhenUsed="0" w:defQFormat="0" w:count="371">
+  <w:latentStyles w:defLockedState="0" w:defUIPriority="99" w:defSemiHidden="0" w:defUnhideWhenUsed="0" w:defQFormat="0" w:count="376">
     <w:lsdException w:name="Normal" w:uiPriority="0" w:qFormat="1"/>
     <w:lsdException w:name="heading 1" w:uiPriority="9" w:qFormat="1"/>
     <w:lsdException w:name="heading 2" w:semiHidden="1" w:uiPriority="9" w:unhideWhenUsed="1" w:qFormat="1"/>
@@ -5561,6 +5441,11 @@
     <w:lsdException w:name="List Table 5 Dark Accent 6" w:uiPriority="50"/>
     <w:lsdException w:name="List Table 6 Colorful Accent 6" w:uiPriority="51"/>
     <w:lsdException w:name="List Table 7 Colorful Accent 6" w:uiPriority="52"/>
+    <w:lsdException w:name="Mention" w:semiHidden="1" w:unhideWhenUsed="1"/>
+    <w:lsdException w:name="Smart Hyperlink" w:semiHidden="1" w:unhideWhenUsed="1"/>
+    <w:lsdException w:name="Hashtag" w:semiHidden="1" w:unhideWhenUsed="1"/>
+    <w:lsdException w:name="Unresolved Mention" w:semiHidden="1" w:unhideWhenUsed="1"/>
+    <w:lsdException w:name="Smart Link" w:semiHidden="1" w:unhideWhenUsed="1"/>
   </w:latentStyles>
   <w:style w:type="paragraph" w:default="1" w:styleId="Normal">
     <w:name w:val="Normal"/>
@@ -5680,6 +5565,7 @@
   <w:style w:type="character" w:default="1" w:styleId="DefaultParagraphFont">
     <w:name w:val="Default Paragraph Font"/>
     <w:uiPriority w:val="1"/>
+    <w:semiHidden/>
     <w:unhideWhenUsed/>
   </w:style>
   <w:style w:type="table" w:default="1" w:styleId="TableNormal">

</xml_diff>